<commit_message>
added comments on atomicTurn method
</commit_message>
<xml_diff>
--- a/Report.docx
+++ b/Report.docx
@@ -343,15 +343,7 @@
           </w:tcPr>
           <w:p>
             <w:r>
-              <w:t>Duration (</w:t>
-            </w:r>
-            <w:proofErr w:type="spellStart"/>
-            <w:r>
-              <w:t>hh:mm</w:t>
-            </w:r>
-            <w:proofErr w:type="spellEnd"/>
-            <w:r>
-              <w:t>)</w:t>
+              <w:t>Duration (hh:mm)</w:t>
             </w:r>
           </w:p>
         </w:tc>
@@ -597,18 +589,18 @@
           <w:noProof/>
         </w:rPr>
         <w:drawing>
-          <wp:anchor distT="0" distB="0" distL="114300" distR="114300" simplePos="0" relativeHeight="251661312" behindDoc="0" locked="0" layoutInCell="1" allowOverlap="1" wp14:anchorId="5E30A00B" wp14:editId="00908306">
+          <wp:anchor distT="0" distB="0" distL="114300" distR="114300" simplePos="0" relativeHeight="251659264" behindDoc="0" locked="0" layoutInCell="1" allowOverlap="1" wp14:anchorId="51CC8047" wp14:editId="7D5557A6">
             <wp:simplePos x="0" y="0"/>
             <wp:positionH relativeFrom="column">
               <wp:posOffset>0</wp:posOffset>
             </wp:positionH>
             <wp:positionV relativeFrom="paragraph">
-              <wp:posOffset>4740910</wp:posOffset>
+              <wp:posOffset>966239</wp:posOffset>
             </wp:positionV>
-            <wp:extent cx="2914650" cy="1983105"/>
+            <wp:extent cx="2914650" cy="1945253"/>
             <wp:effectExtent l="0" t="0" r="0" b="0"/>
             <wp:wrapSquare wrapText="bothSides"/>
-            <wp:docPr id="4" name="Picture 4"/>
+            <wp:docPr id="2" name="Picture 2"/>
             <wp:cNvGraphicFramePr>
               <a:graphicFrameLocks xmlns:a="http://schemas.openxmlformats.org/drawingml/2006/main" noChangeAspect="1"/>
             </wp:cNvGraphicFramePr>
@@ -634,7 +626,7 @@
                   <pic:spPr>
                     <a:xfrm>
                       <a:off x="0" y="0"/>
-                      <a:ext cx="2914650" cy="1983105"/>
+                      <a:ext cx="2914650" cy="1945253"/>
                     </a:xfrm>
                     <a:prstGeom prst="rect">
                       <a:avLst/>
@@ -647,22 +639,25 @@
         </w:drawing>
       </w:r>
       <w:r>
+        <w:t>Provided are the class outlines, with docstrings describing each function to be implemented</w:t>
+      </w:r>
+      <w:r>
         <w:rPr>
           <w:noProof/>
         </w:rPr>
         <w:drawing>
-          <wp:anchor distT="0" distB="0" distL="114300" distR="114300" simplePos="0" relativeHeight="251660288" behindDoc="0" locked="0" layoutInCell="1" allowOverlap="1" wp14:anchorId="547C6DD8" wp14:editId="42FF2BDC">
+          <wp:anchor distT="0" distB="0" distL="114300" distR="114300" simplePos="0" relativeHeight="251658240" behindDoc="0" locked="0" layoutInCell="1" allowOverlap="1" wp14:anchorId="7BAFF8C5" wp14:editId="55F34DFA">
             <wp:simplePos x="0" y="0"/>
             <wp:positionH relativeFrom="column">
               <wp:posOffset>0</wp:posOffset>
             </wp:positionH>
             <wp:positionV relativeFrom="paragraph">
-              <wp:posOffset>2927985</wp:posOffset>
+              <wp:posOffset>635</wp:posOffset>
             </wp:positionV>
-            <wp:extent cx="2914650" cy="1788795"/>
-            <wp:effectExtent l="0" t="0" r="0" b="1905"/>
+            <wp:extent cx="2914650" cy="947420"/>
+            <wp:effectExtent l="0" t="0" r="0" b="5080"/>
             <wp:wrapSquare wrapText="bothSides"/>
-            <wp:docPr id="3" name="Picture 3"/>
+            <wp:docPr id="1" name="Picture 1"/>
             <wp:cNvGraphicFramePr>
               <a:graphicFrameLocks xmlns:a="http://schemas.openxmlformats.org/drawingml/2006/main" noChangeAspect="1"/>
             </wp:cNvGraphicFramePr>
@@ -688,7 +683,7 @@
                   <pic:spPr>
                     <a:xfrm>
                       <a:off x="0" y="0"/>
-                      <a:ext cx="2914650" cy="1788795"/>
+                      <a:ext cx="2914650" cy="947420"/>
                     </a:xfrm>
                     <a:prstGeom prst="rect">
                       <a:avLst/>
@@ -701,22 +696,46 @@
         </w:drawing>
       </w:r>
       <w:r>
-        <w:rPr>
-          <w:noProof/>
-        </w:rPr>
+        <w:t>.</w:t>
+      </w:r>
+    </w:p>
+    <w:p>
+      <w:r>
+        <w:t>Most instance variables have been confined by using private variables and getter methods.</w:t>
+      </w:r>
+    </w:p>
+    <w:p>
+      <w:r>
+        <w:t xml:space="preserve">The Deck class has been </w:t>
+      </w:r>
+      <w:r>
+        <w:t>synchronised</w:t>
+      </w:r>
+      <w:r>
+        <w:t xml:space="preserve">, as it is likely that different player thread will be adding/removing cards </w:t>
+      </w:r>
+      <w:r>
+        <w:t>simultaneously</w:t>
+      </w:r>
+      <w:r>
+        <w:t>. This is the only data structure that will be accessed by multiple threads (at the same time; instances of Card will be passed between threads but never modified during this time).</w:t>
+      </w:r>
+    </w:p>
+    <w:p>
+      <w:r>
         <w:drawing>
-          <wp:anchor distT="0" distB="0" distL="114300" distR="114300" simplePos="0" relativeHeight="251659264" behindDoc="0" locked="0" layoutInCell="1" allowOverlap="1" wp14:anchorId="51CC8047" wp14:editId="07925AE9">
+          <wp:anchor distT="0" distB="0" distL="114300" distR="114300" simplePos="0" relativeHeight="251663360" behindDoc="0" locked="0" layoutInCell="1" allowOverlap="1" wp14:anchorId="0C453EAD" wp14:editId="714A7CDF">
             <wp:simplePos x="0" y="0"/>
             <wp:positionH relativeFrom="column">
               <wp:posOffset>0</wp:posOffset>
             </wp:positionH>
             <wp:positionV relativeFrom="paragraph">
-              <wp:posOffset>966239</wp:posOffset>
+              <wp:posOffset>2452370</wp:posOffset>
             </wp:positionV>
-            <wp:extent cx="2914650" cy="1945253"/>
+            <wp:extent cx="2914650" cy="2477135"/>
             <wp:effectExtent l="0" t="0" r="0" b="0"/>
             <wp:wrapSquare wrapText="bothSides"/>
-            <wp:docPr id="2" name="Picture 2"/>
+            <wp:docPr id="6" name="Picture 6"/>
             <wp:cNvGraphicFramePr>
               <a:graphicFrameLocks xmlns:a="http://schemas.openxmlformats.org/drawingml/2006/main" noChangeAspect="1"/>
             </wp:cNvGraphicFramePr>
@@ -742,7 +761,7 @@
                   <pic:spPr>
                     <a:xfrm>
                       <a:off x="0" y="0"/>
-                      <a:ext cx="2914650" cy="1945253"/>
+                      <a:ext cx="2914650" cy="2477135"/>
                     </a:xfrm>
                     <a:prstGeom prst="rect">
                       <a:avLst/>
@@ -751,29 +770,29 @@
                 </pic:pic>
               </a:graphicData>
             </a:graphic>
+            <wp14:sizeRelH relativeFrom="margin">
+              <wp14:pctWidth>0</wp14:pctWidth>
+            </wp14:sizeRelH>
+            <wp14:sizeRelV relativeFrom="margin">
+              <wp14:pctHeight>0</wp14:pctHeight>
+            </wp14:sizeRelV>
           </wp:anchor>
         </w:drawing>
       </w:r>
       <w:r>
-        <w:t>Provided are the class outlines, with docstrings describing each function to be implemented</w:t>
-      </w:r>
-      <w:r>
-        <w:rPr>
-          <w:noProof/>
-        </w:rPr>
         <w:drawing>
-          <wp:anchor distT="0" distB="0" distL="114300" distR="114300" simplePos="0" relativeHeight="251658240" behindDoc="0" locked="0" layoutInCell="1" allowOverlap="1" wp14:anchorId="7BAFF8C5" wp14:editId="55F34DFA">
+          <wp:anchor distT="0" distB="0" distL="114300" distR="114300" simplePos="0" relativeHeight="251662336" behindDoc="0" locked="0" layoutInCell="1" allowOverlap="1" wp14:anchorId="275580CA" wp14:editId="708A269C">
             <wp:simplePos x="0" y="0"/>
             <wp:positionH relativeFrom="column">
               <wp:posOffset>0</wp:posOffset>
             </wp:positionH>
             <wp:positionV relativeFrom="paragraph">
-              <wp:posOffset>635</wp:posOffset>
+              <wp:posOffset>614680</wp:posOffset>
             </wp:positionV>
-            <wp:extent cx="2914650" cy="947420"/>
-            <wp:effectExtent l="0" t="0" r="0" b="5080"/>
+            <wp:extent cx="2914650" cy="1810385"/>
+            <wp:effectExtent l="0" t="0" r="0" b="0"/>
             <wp:wrapSquare wrapText="bothSides"/>
-            <wp:docPr id="1" name="Picture 1"/>
+            <wp:docPr id="5" name="Picture 5"/>
             <wp:cNvGraphicFramePr>
               <a:graphicFrameLocks xmlns:a="http://schemas.openxmlformats.org/drawingml/2006/main" noChangeAspect="1"/>
             </wp:cNvGraphicFramePr>
@@ -799,7 +818,7 @@
                   <pic:spPr>
                     <a:xfrm>
                       <a:off x="0" y="0"/>
-                      <a:ext cx="2914650" cy="947420"/>
+                      <a:ext cx="2914650" cy="1810385"/>
                     </a:xfrm>
                     <a:prstGeom prst="rect">
                       <a:avLst/>
@@ -808,36 +827,19 @@
                 </pic:pic>
               </a:graphicData>
             </a:graphic>
+            <wp14:sizeRelH relativeFrom="margin">
+              <wp14:pctWidth>0</wp14:pctWidth>
+            </wp14:sizeRelH>
+            <wp14:sizeRelV relativeFrom="margin">
+              <wp14:pctHeight>0</wp14:pctHeight>
+            </wp14:sizeRelV>
           </wp:anchor>
         </w:drawing>
       </w:r>
       <w:r>
-        <w:t>.</w:t>
-      </w:r>
-    </w:p>
-    <w:p>
-      <w:r>
-        <w:t>Most instance variables have been confined by using private variables and getter methods.</w:t>
-      </w:r>
-    </w:p>
-    <w:p>
-      <w:r>
-        <w:t xml:space="preserve">The Deck class has been </w:t>
-      </w:r>
-      <w:r>
-        <w:t>synchronised</w:t>
-      </w:r>
-      <w:r>
-        <w:t xml:space="preserve">, as it is likely that different player thread will be adding/removing cards </w:t>
-      </w:r>
-      <w:r>
-        <w:t>simultaneously</w:t>
-      </w:r>
-      <w:r>
-        <w:t>. This is the only data structure that will be accessed by multiple threads (at the same time; instances of Card will be passed between threads but never modified during this time).</w:t>
-      </w:r>
-    </w:p>
-    <w:p/>
+        <w:t>The Player class defines drawCard and discardCard methods, which will be contained within the atomicTurn method. This effectively makes the drawing/discarding of a card an atomic action, so outside of this, the Player’s hand will always have a constant number of cards.</w:t>
+      </w:r>
+    </w:p>
     <w:sectPr>
       <w:pgSz w:w="11906" w:h="16838"/>
       <w:pgMar w:top="1440" w:right="1440" w:bottom="1440" w:left="1440" w:header="708" w:footer="708" w:gutter="0"/>

</xml_diff>

<commit_message>
redoing design section on report
</commit_message>
<xml_diff>
--- a/Report.docx
+++ b/Report.docx
@@ -909,6 +909,9 @@
           </w:tcPr>
           <w:p>
             <w:r>
+              <w:t>0</w:t>
+            </w:r>
+            <w:r>
               <w:t>1:30</w:t>
             </w:r>
           </w:p>
@@ -961,6 +964,9 @@
           </w:tcPr>
           <w:p>
             <w:r>
+              <w:t>0</w:t>
+            </w:r>
+            <w:r>
               <w:t>2:30</w:t>
             </w:r>
           </w:p>
@@ -1013,6 +1019,9 @@
           </w:tcPr>
           <w:p>
             <w:r>
+              <w:t>0</w:t>
+            </w:r>
+            <w:r>
               <w:t>3:30</w:t>
             </w:r>
           </w:p>
@@ -1024,6 +1033,67 @@
           <w:p>
             <w:r>
               <w:t>00:30</w:t>
+            </w:r>
+          </w:p>
+        </w:tc>
+        <w:tc>
+          <w:tcPr>
+            <w:tcW w:w="1984" w:type="dxa"/>
+          </w:tcPr>
+          <w:p>
+            <w:r>
+              <w:t>Driver</w:t>
+            </w:r>
+          </w:p>
+        </w:tc>
+        <w:tc>
+          <w:tcPr>
+            <w:tcW w:w="2075" w:type="dxa"/>
+          </w:tcPr>
+          <w:p>
+            <w:r>
+              <w:t>Observer</w:t>
+            </w:r>
+          </w:p>
+        </w:tc>
+      </w:tr>
+      <w:tr>
+        <w:tc>
+          <w:tcPr>
+            <w:tcW w:w="1696" w:type="dxa"/>
+          </w:tcPr>
+          <w:p>
+            <w:r>
+              <w:t>20</w:t>
+            </w:r>
+            <w:r>
+              <w:t>/11/2022</w:t>
+            </w:r>
+          </w:p>
+        </w:tc>
+        <w:tc>
+          <w:tcPr>
+            <w:tcW w:w="1418" w:type="dxa"/>
+          </w:tcPr>
+          <w:p>
+            <w:r>
+              <w:t>04</w:t>
+            </w:r>
+            <w:r>
+              <w:t>:30</w:t>
+            </w:r>
+          </w:p>
+        </w:tc>
+        <w:tc>
+          <w:tcPr>
+            <w:tcW w:w="1843" w:type="dxa"/>
+          </w:tcPr>
+          <w:p>
+            <w:r>
+              <w:t>0</w:t>
+            </w:r>
+            <w:r>
+              <w:t>1:00</w:t>
             </w:r>
           </w:p>
         </w:tc>
@@ -1069,32 +1139,46 @@
     <w:p/>
     <w:p/>
     <w:p/>
-    <w:p/>
-    <w:p>
-      <w:pPr>
-        <w:rPr>
-          <w:sz w:val="24"/>
-          <w:szCs w:val="24"/>
-        </w:rPr>
-      </w:pPr>
-      <w:r>
-        <w:rPr>
-          <w:noProof/>
+    <w:p>
+      <w:pPr>
+        <w:rPr>
+          <w:sz w:val="24"/>
+          <w:szCs w:val="24"/>
+        </w:rPr>
+      </w:pPr>
+      <w:r>
+        <w:rPr>
+          <w:rFonts w:asciiTheme="majorHAnsi" w:hAnsiTheme="majorHAnsi" w:cstheme="majorHAnsi"/>
+          <w:sz w:val="28"/>
+          <w:szCs w:val="28"/>
         </w:rPr>
         <w:lastRenderedPageBreak/>
+        <w:t>Design</w:t>
+      </w:r>
+    </w:p>
+    <w:p>
+      <w:r>
         <w:drawing>
-          <wp:anchor distT="0" distB="0" distL="114300" distR="114300" simplePos="0" relativeHeight="251658240" behindDoc="0" locked="0" layoutInCell="1" allowOverlap="1" wp14:anchorId="7BAFF8C5" wp14:editId="15AF991B">
+          <wp:anchor distT="0" distB="0" distL="114300" distR="114300" simplePos="0" relativeHeight="251670528" behindDoc="1" locked="0" layoutInCell="1" allowOverlap="1" wp14:anchorId="044BFBE0" wp14:editId="008BB03C">
             <wp:simplePos x="0" y="0"/>
             <wp:positionH relativeFrom="column">
-              <wp:posOffset>3014784</wp:posOffset>
+              <wp:posOffset>2639242</wp:posOffset>
             </wp:positionH>
             <wp:positionV relativeFrom="paragraph">
-              <wp:posOffset>414997</wp:posOffset>
+              <wp:posOffset>613410</wp:posOffset>
             </wp:positionV>
-            <wp:extent cx="2914650" cy="947420"/>
-            <wp:effectExtent l="0" t="0" r="0" b="5080"/>
-            <wp:wrapSquare wrapText="bothSides"/>
-            <wp:docPr id="1" name="Picture 1"/>
+            <wp:extent cx="3284855" cy="1833880"/>
+            <wp:effectExtent l="0" t="0" r="0" b="0"/>
+            <wp:wrapTight wrapText="bothSides">
+              <wp:wrapPolygon edited="0">
+                <wp:start x="0" y="0"/>
+                <wp:lineTo x="0" y="21316"/>
+                <wp:lineTo x="21420" y="21316"/>
+                <wp:lineTo x="21420" y="0"/>
+                <wp:lineTo x="0" y="0"/>
+              </wp:wrapPolygon>
+            </wp:wrapTight>
+            <wp:docPr id="3" name="Picture 3"/>
             <wp:cNvGraphicFramePr>
               <a:graphicFrameLocks xmlns:a="http://schemas.openxmlformats.org/drawingml/2006/main" noChangeAspect="1"/>
             </wp:cNvGraphicFramePr>
@@ -1120,7 +1204,7 @@
                   <pic:spPr>
                     <a:xfrm>
                       <a:off x="0" y="0"/>
-                      <a:ext cx="2914650" cy="947420"/>
+                      <a:ext cx="3284855" cy="1833880"/>
                     </a:xfrm>
                     <a:prstGeom prst="rect">
                       <a:avLst/>
@@ -1134,31 +1218,21 @@
       </w:r>
       <w:r>
         <w:rPr>
-          <w:rFonts w:asciiTheme="majorHAnsi" w:hAnsiTheme="majorHAnsi" w:cstheme="majorHAnsi"/>
-          <w:sz w:val="28"/>
-          <w:szCs w:val="28"/>
-        </w:rPr>
-        <w:t>Design</w:t>
-      </w:r>
-    </w:p>
-    <w:p>
-      <w:r>
-        <w:rPr>
           <w:noProof/>
         </w:rPr>
         <w:drawing>
-          <wp:anchor distT="0" distB="0" distL="114300" distR="114300" simplePos="0" relativeHeight="251659264" behindDoc="0" locked="0" layoutInCell="1" allowOverlap="1" wp14:anchorId="51CC8047" wp14:editId="2EB38C17">
+          <wp:anchor distT="0" distB="0" distL="114300" distR="114300" simplePos="0" relativeHeight="251669504" behindDoc="0" locked="0" layoutInCell="1" allowOverlap="1" wp14:anchorId="78C2F13B" wp14:editId="2B78C6CA">
             <wp:simplePos x="0" y="0"/>
             <wp:positionH relativeFrom="column">
-              <wp:posOffset>20887</wp:posOffset>
+              <wp:posOffset>0</wp:posOffset>
             </wp:positionH>
             <wp:positionV relativeFrom="paragraph">
-              <wp:posOffset>57199</wp:posOffset>
+              <wp:posOffset>96520</wp:posOffset>
             </wp:positionV>
-            <wp:extent cx="2914650" cy="1945253"/>
-            <wp:effectExtent l="0" t="0" r="0" b="0"/>
+            <wp:extent cx="2541270" cy="4032250"/>
+            <wp:effectExtent l="0" t="0" r="0" b="6350"/>
             <wp:wrapSquare wrapText="bothSides"/>
-            <wp:docPr id="2" name="Picture 2"/>
+            <wp:docPr id="11" name="Picture 11"/>
             <wp:cNvGraphicFramePr>
               <a:graphicFrameLocks xmlns:a="http://schemas.openxmlformats.org/drawingml/2006/main" noChangeAspect="1"/>
             </wp:cNvGraphicFramePr>
@@ -1166,11 +1240,11 @@
               <a:graphicData uri="http://schemas.openxmlformats.org/drawingml/2006/picture">
                 <pic:pic xmlns:pic="http://schemas.openxmlformats.org/drawingml/2006/picture">
                   <pic:nvPicPr>
-                    <pic:cNvPr id="1" name=""/>
+                    <pic:cNvPr id="11" name="Picture 11"/>
                     <pic:cNvPicPr/>
                   </pic:nvPicPr>
                   <pic:blipFill>
-                    <a:blip r:embed="rId8" cstate="print">
+                    <a:blip r:embed="rId8">
                       <a:extLst>
                         <a:ext uri="{28A0092B-C50C-407E-A947-70E740481C1C}">
                           <a14:useLocalDpi xmlns:a14="http://schemas.microsoft.com/office/drawing/2010/main" val="0"/>
@@ -1184,74 +1258,7 @@
                   <pic:spPr>
                     <a:xfrm>
                       <a:off x="0" y="0"/>
-                      <a:ext cx="2914650" cy="1945253"/>
-                    </a:xfrm>
-                    <a:prstGeom prst="rect">
-                      <a:avLst/>
-                    </a:prstGeom>
-                  </pic:spPr>
-                </pic:pic>
-              </a:graphicData>
-            </a:graphic>
-          </wp:anchor>
-        </w:drawing>
-      </w:r>
-      <w:r>
-        <w:t>Provided are the class outlines, with docstrings describing each function to be implemented</w:t>
-      </w:r>
-      <w:r>
-        <w:t>.</w:t>
-      </w:r>
-    </w:p>
-    <w:p>
-      <w:r>
-        <w:t>Most instance variables have been confined by using private variables and getter methods.</w:t>
-      </w:r>
-    </w:p>
-    <w:p>
-      <w:r>
-        <w:rPr>
-          <w:noProof/>
-        </w:rPr>
-        <w:drawing>
-          <wp:anchor distT="0" distB="0" distL="114300" distR="114300" simplePos="0" relativeHeight="251662336" behindDoc="0" locked="0" layoutInCell="1" allowOverlap="1" wp14:anchorId="275580CA" wp14:editId="5A92F1B9">
-            <wp:simplePos x="0" y="0"/>
-            <wp:positionH relativeFrom="column">
-              <wp:posOffset>19685</wp:posOffset>
-            </wp:positionH>
-            <wp:positionV relativeFrom="paragraph">
-              <wp:posOffset>75956</wp:posOffset>
-            </wp:positionV>
-            <wp:extent cx="2914650" cy="1810385"/>
-            <wp:effectExtent l="0" t="0" r="0" b="0"/>
-            <wp:wrapSquare wrapText="bothSides"/>
-            <wp:docPr id="5" name="Picture 5"/>
-            <wp:cNvGraphicFramePr>
-              <a:graphicFrameLocks xmlns:a="http://schemas.openxmlformats.org/drawingml/2006/main" noChangeAspect="1"/>
-            </wp:cNvGraphicFramePr>
-            <a:graphic xmlns:a="http://schemas.openxmlformats.org/drawingml/2006/main">
-              <a:graphicData uri="http://schemas.openxmlformats.org/drawingml/2006/picture">
-                <pic:pic xmlns:pic="http://schemas.openxmlformats.org/drawingml/2006/picture">
-                  <pic:nvPicPr>
-                    <pic:cNvPr id="1" name=""/>
-                    <pic:cNvPicPr/>
-                  </pic:nvPicPr>
-                  <pic:blipFill>
-                    <a:blip r:embed="rId9" cstate="print">
-                      <a:extLst>
-                        <a:ext uri="{28A0092B-C50C-407E-A947-70E740481C1C}">
-                          <a14:useLocalDpi xmlns:a14="http://schemas.microsoft.com/office/drawing/2010/main" val="0"/>
-                        </a:ext>
-                      </a:extLst>
-                    </a:blip>
-                    <a:stretch>
-                      <a:fillRect/>
-                    </a:stretch>
-                  </pic:blipFill>
-                  <pic:spPr>
-                    <a:xfrm>
-                      <a:off x="0" y="0"/>
-                      <a:ext cx="2914650" cy="1810385"/>
+                      <a:ext cx="2541270" cy="4032250"/>
                     </a:xfrm>
                     <a:prstGeom prst="rect">
                       <a:avLst/>
@@ -1270,13 +1277,221 @@
         </w:drawing>
       </w:r>
       <w:r>
+        <w:t xml:space="preserve">The overall (high-level) design for the system can be see in this UML diagram. Most classes are used by the </w:t>
+      </w:r>
+      <w:proofErr w:type="spellStart"/>
+      <w:r>
+        <w:t>CardGame</w:t>
+      </w:r>
+      <w:proofErr w:type="spellEnd"/>
+      <w:r>
+        <w:t xml:space="preserve"> class, within its main loop.</w:t>
+      </w:r>
+    </w:p>
+    <w:p>
+      <w:r>
+        <w:t xml:space="preserve">The main </w:t>
+      </w:r>
+      <w:proofErr w:type="spellStart"/>
+      <w:r>
+        <w:t>CardGame</w:t>
+      </w:r>
+      <w:proofErr w:type="spellEnd"/>
+      <w:r>
+        <w:t xml:space="preserve"> class deals with input validation, dealing the cards, </w:t>
+      </w:r>
+      <w:r>
+        <w:t>player thread creation, and initialising the associated output files.</w:t>
+      </w:r>
+    </w:p>
+    <w:p>
+      <w:r>
+        <w:t>Provided are the outlines</w:t>
+      </w:r>
+      <w:r>
+        <w:t xml:space="preserve"> for supporting classes</w:t>
+      </w:r>
+      <w:r>
+        <w:t>, with docstrings describing each function to be implemented</w:t>
+      </w:r>
+      <w:r>
+        <w:t>.</w:t>
+      </w:r>
+    </w:p>
+    <w:p>
+      <w:r>
+        <w:rPr>
+          <w:noProof/>
+        </w:rPr>
+        <mc:AlternateContent>
+          <mc:Choice Requires="wpg">
+            <w:drawing>
+              <wp:anchor distT="0" distB="0" distL="114300" distR="114300" simplePos="0" relativeHeight="251666432" behindDoc="1" locked="0" layoutInCell="1" allowOverlap="1" wp14:anchorId="3446756F" wp14:editId="60C786BB">
+                <wp:simplePos x="0" y="0"/>
+                <wp:positionH relativeFrom="column">
+                  <wp:posOffset>-45085</wp:posOffset>
+                </wp:positionH>
+                <wp:positionV relativeFrom="paragraph">
+                  <wp:posOffset>628015</wp:posOffset>
+                </wp:positionV>
+                <wp:extent cx="6005830" cy="2094865"/>
+                <wp:effectExtent l="0" t="0" r="0" b="635"/>
+                <wp:wrapTight wrapText="bothSides">
+                  <wp:wrapPolygon edited="0">
+                    <wp:start x="0" y="0"/>
+                    <wp:lineTo x="0" y="21410"/>
+                    <wp:lineTo x="21513" y="21410"/>
+                    <wp:lineTo x="21513" y="0"/>
+                    <wp:lineTo x="0" y="0"/>
+                  </wp:wrapPolygon>
+                </wp:wrapTight>
+                <wp:docPr id="12" name="Group 12"/>
+                <wp:cNvGraphicFramePr/>
+                <a:graphic xmlns:a="http://schemas.openxmlformats.org/drawingml/2006/main">
+                  <a:graphicData uri="http://schemas.microsoft.com/office/word/2010/wordprocessingGroup">
+                    <wpg:wgp>
+                      <wpg:cNvGrpSpPr/>
+                      <wpg:grpSpPr>
+                        <a:xfrm>
+                          <a:off x="0" y="0"/>
+                          <a:ext cx="6005830" cy="2094865"/>
+                          <a:chOff x="0" y="0"/>
+                          <a:chExt cx="5519874" cy="1925320"/>
+                        </a:xfrm>
+                      </wpg:grpSpPr>
+                      <pic:pic xmlns:pic="http://schemas.openxmlformats.org/drawingml/2006/picture">
+                        <pic:nvPicPr>
+                          <pic:cNvPr id="7" name="Picture 7"/>
+                          <pic:cNvPicPr>
+                            <a:picLocks noChangeAspect="1"/>
+                          </pic:cNvPicPr>
+                        </pic:nvPicPr>
+                        <pic:blipFill rotWithShape="1">
+                          <a:blip r:embed="rId9" cstate="print">
+                            <a:extLst>
+                              <a:ext uri="{28A0092B-C50C-407E-A947-70E740481C1C}">
+                                <a14:useLocalDpi xmlns:a14="http://schemas.microsoft.com/office/drawing/2010/main" val="0"/>
+                              </a:ext>
+                            </a:extLst>
+                          </a:blip>
+                          <a:srcRect t="931"/>
+                          <a:stretch/>
+                        </pic:blipFill>
+                        <pic:spPr bwMode="auto">
+                          <a:xfrm>
+                            <a:off x="2492829" y="0"/>
+                            <a:ext cx="3027045" cy="1924050"/>
+                          </a:xfrm>
+                          <a:prstGeom prst="rect">
+                            <a:avLst/>
+                          </a:prstGeom>
+                          <a:ln>
+                            <a:noFill/>
+                          </a:ln>
+                          <a:extLst>
+                            <a:ext uri="{53640926-AAD7-44D8-BBD7-CCE9431645EC}">
+                              <a14:shadowObscured xmlns:a14="http://schemas.microsoft.com/office/drawing/2010/main"/>
+                            </a:ext>
+                          </a:extLst>
+                        </pic:spPr>
+                      </pic:pic>
+                      <pic:pic xmlns:pic="http://schemas.openxmlformats.org/drawingml/2006/picture">
+                        <pic:nvPicPr>
+                          <pic:cNvPr id="8" name="Picture 8"/>
+                          <pic:cNvPicPr>
+                            <a:picLocks noChangeAspect="1"/>
+                          </pic:cNvPicPr>
+                        </pic:nvPicPr>
+                        <pic:blipFill>
+                          <a:blip r:embed="rId10" cstate="print">
+                            <a:extLst>
+                              <a:ext uri="{28A0092B-C50C-407E-A947-70E740481C1C}">
+                                <a14:useLocalDpi xmlns:a14="http://schemas.microsoft.com/office/drawing/2010/main" val="0"/>
+                              </a:ext>
+                            </a:extLst>
+                          </a:blip>
+                          <a:stretch>
+                            <a:fillRect/>
+                          </a:stretch>
+                        </pic:blipFill>
+                        <pic:spPr>
+                          <a:xfrm>
+                            <a:off x="0" y="0"/>
+                            <a:ext cx="2473325" cy="1925320"/>
+                          </a:xfrm>
+                          <a:prstGeom prst="rect">
+                            <a:avLst/>
+                          </a:prstGeom>
+                        </pic:spPr>
+                      </pic:pic>
+                    </wpg:wgp>
+                  </a:graphicData>
+                </a:graphic>
+                <wp14:sizeRelH relativeFrom="margin">
+                  <wp14:pctWidth>0</wp14:pctWidth>
+                </wp14:sizeRelH>
+                <wp14:sizeRelV relativeFrom="margin">
+                  <wp14:pctHeight>0</wp14:pctHeight>
+                </wp14:sizeRelV>
+              </wp:anchor>
+            </w:drawing>
+          </mc:Choice>
+          <mc:Fallback>
+            <w:pict>
+              <v:group w14:anchorId="67C92633" id="Group 12" o:spid="_x0000_s1026" style="position:absolute;margin-left:-3.55pt;margin-top:49.45pt;width:472.9pt;height:164.95pt;z-index:-251650048;mso-width-relative:margin;mso-height-relative:margin" coordsize="55198,19253" o:gfxdata="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">
+                <v:shapetype id="_x0000_t75" coordsize="21600,21600" o:spt="75" o:preferrelative="t" path="m@4@5l@4@11@9@11@9@5xe" filled="f" stroked="f">
+                  <v:stroke joinstyle="miter"/>
+                  <v:formulas>
+                    <v:f eqn="if lineDrawn pixelLineWidth 0"/>
+                    <v:f eqn="sum @0 1 0"/>
+                    <v:f eqn="sum 0 0 @1"/>
+                    <v:f eqn="prod @2 1 2"/>
+                    <v:f eqn="prod @3 21600 pixelWidth"/>
+                    <v:f eqn="prod @3 21600 pixelHeight"/>
+                    <v:f eqn="sum @0 0 1"/>
+                    <v:f eqn="prod @6 1 2"/>
+                    <v:f eqn="prod @7 21600 pixelWidth"/>
+                    <v:f eqn="sum @8 21600 0"/>
+                    <v:f eqn="prod @7 21600 pixelHeight"/>
+                    <v:f eqn="sum @10 21600 0"/>
+                  </v:formulas>
+                  <v:path o:extrusionok="f" gradientshapeok="t" o:connecttype="rect"/>
+                  <o:lock v:ext="edit" aspectratio="t"/>
+                </v:shapetype>
+                <v:shape id="Picture 7" o:spid="_x0000_s1027" type="#_x0000_t75" style="position:absolute;left:24928;width:30270;height:19240;visibility:visible;mso-wrap-style:square" o:gfxdata="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">
+                  <v:imagedata r:id="rId11" o:title="" croptop="610f"/>
+                </v:shape>
+                <v:shape id="Picture 8" o:spid="_x0000_s1028" type="#_x0000_t75" style="position:absolute;width:24733;height:19253;visibility:visible;mso-wrap-style:square" o:gfxdata="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">
+                  <v:imagedata r:id="rId12" o:title=""/>
+                </v:shape>
+                <w10:wrap type="tight"/>
+              </v:group>
+            </w:pict>
+          </mc:Fallback>
+        </mc:AlternateContent>
+      </w:r>
+      <w:r>
+        <w:t>I</w:t>
+      </w:r>
+      <w:r>
+        <w:t>nstance variables have been confined by using private variables and getter methods.</w:t>
+      </w:r>
+    </w:p>
+    <w:p>
+      <w:r>
         <w:t xml:space="preserve">The Deck class has been </w:t>
       </w:r>
       <w:r>
         <w:t>synchronised</w:t>
       </w:r>
       <w:r>
-        <w:t xml:space="preserve">, as it is likely that different player thread will be adding/removing cards </w:t>
+        <w:t>, as it is likely that different player thread</w:t>
+      </w:r>
+      <w:r>
+        <w:t>s</w:t>
+      </w:r>
+      <w:r>
+        <w:t xml:space="preserve"> will be adding/removing cards </w:t>
       </w:r>
       <w:r>
         <w:t>simultaneously</w:t>
@@ -1287,22 +1502,49 @@
     </w:p>
     <w:p>
       <w:r>
-        <w:rPr>
-          <w:noProof/>
-        </w:rPr>
+        <w:t xml:space="preserve">The Player class defines </w:t>
+      </w:r>
+      <w:proofErr w:type="spellStart"/>
+      <w:r>
+        <w:t>drawCard</w:t>
+      </w:r>
+      <w:proofErr w:type="spellEnd"/>
+      <w:r>
+        <w:t xml:space="preserve"> and </w:t>
+      </w:r>
+      <w:proofErr w:type="spellStart"/>
+      <w:r>
+        <w:t>discardCard</w:t>
+      </w:r>
+      <w:proofErr w:type="spellEnd"/>
+      <w:r>
+        <w:t xml:space="preserve"> methods, which will be contained within the </w:t>
+      </w:r>
+      <w:proofErr w:type="spellStart"/>
+      <w:r>
+        <w:t>atomicTurn</w:t>
+      </w:r>
+      <w:proofErr w:type="spellEnd"/>
+      <w:r>
+        <w:t xml:space="preserve"> method. This effectively makes the drawing/discarding of a card an atomic action, so outside of this, the Player’s hand will always have a constant number of cards.</w:t>
+      </w:r>
+    </w:p>
+    <w:p>
+      <w:r>
+        <w:lastRenderedPageBreak/>
         <w:drawing>
-          <wp:anchor distT="0" distB="0" distL="114300" distR="114300" simplePos="0" relativeHeight="251663360" behindDoc="0" locked="0" layoutInCell="1" allowOverlap="1" wp14:anchorId="0C453EAD" wp14:editId="1502554B">
+          <wp:anchor distT="0" distB="0" distL="114300" distR="114300" simplePos="0" relativeHeight="251668480" behindDoc="0" locked="0" layoutInCell="1" allowOverlap="1" wp14:anchorId="57A49463" wp14:editId="43CFA46B">
             <wp:simplePos x="0" y="0"/>
             <wp:positionH relativeFrom="column">
-              <wp:posOffset>20320</wp:posOffset>
+              <wp:posOffset>-259080</wp:posOffset>
             </wp:positionH>
             <wp:positionV relativeFrom="paragraph">
-              <wp:posOffset>541313</wp:posOffset>
+              <wp:posOffset>0</wp:posOffset>
             </wp:positionV>
-            <wp:extent cx="2914650" cy="2477135"/>
+            <wp:extent cx="4042410" cy="4344035"/>
             <wp:effectExtent l="0" t="0" r="0" b="0"/>
             <wp:wrapSquare wrapText="bothSides"/>
-            <wp:docPr id="6" name="Picture 6"/>
+            <wp:docPr id="10" name="Picture 10"/>
             <wp:cNvGraphicFramePr>
               <a:graphicFrameLocks xmlns:a="http://schemas.openxmlformats.org/drawingml/2006/main" noChangeAspect="1"/>
             </wp:cNvGraphicFramePr>
@@ -1314,7 +1556,7 @@
                     <pic:cNvPicPr/>
                   </pic:nvPicPr>
                   <pic:blipFill>
-                    <a:blip r:embed="rId10" cstate="print">
+                    <a:blip r:embed="rId13" cstate="print">
                       <a:extLst>
                         <a:ext uri="{28A0092B-C50C-407E-A947-70E740481C1C}">
                           <a14:useLocalDpi xmlns:a14="http://schemas.microsoft.com/office/drawing/2010/main" val="0"/>
@@ -1328,7 +1570,7 @@
                   <pic:spPr>
                     <a:xfrm>
                       <a:off x="0" y="0"/>
-                      <a:ext cx="2914650" cy="2477135"/>
+                      <a:ext cx="4042410" cy="4344035"/>
                     </a:xfrm>
                     <a:prstGeom prst="rect">
                       <a:avLst/>
@@ -1347,33 +1589,92 @@
         </w:drawing>
       </w:r>
       <w:r>
-        <w:t xml:space="preserve">The Player class defines </w:t>
+        <w:t xml:space="preserve">The </w:t>
       </w:r>
       <w:proofErr w:type="spellStart"/>
       <w:r>
-        <w:t>drawCard</w:t>
+        <w:t>PlayerThread</w:t>
       </w:r>
       <w:proofErr w:type="spellEnd"/>
       <w:r>
-        <w:t xml:space="preserve"> and </w:t>
-      </w:r>
-      <w:proofErr w:type="spellStart"/>
-      <w:r>
-        <w:t>discardCard</w:t>
-      </w:r>
-      <w:proofErr w:type="spellEnd"/>
-      <w:r>
-        <w:t xml:space="preserve"> methods, which will be contained within the </w:t>
-      </w:r>
-      <w:proofErr w:type="spellStart"/>
-      <w:r>
-        <w:t>atomicTurn</w:t>
-      </w:r>
-      <w:proofErr w:type="spellEnd"/>
-      <w:r>
-        <w:t xml:space="preserve"> method. This effectively makes the drawing/discarding of a card an atomic action, so outside of this, the Player’s hand will always have a constant number of cards.</w:t>
-      </w:r>
-    </w:p>
+        <w:t xml:space="preserve"> class will encapsulate an instance of the Player class, and implement the threaded behaviour, calling atomic turn method and checking the win condition, notifying the main thread when this is met.</w:t>
+      </w:r>
+    </w:p>
+    <w:p/>
+    <w:p/>
+    <w:p/>
+    <w:p/>
+    <w:p/>
+    <w:p/>
+    <w:p/>
+    <w:p/>
+    <w:p/>
+    <w:p/>
+    <w:p>
+      <w:r>
+        <w:drawing>
+          <wp:anchor distT="0" distB="0" distL="114300" distR="114300" simplePos="0" relativeHeight="251667456" behindDoc="0" locked="0" layoutInCell="1" allowOverlap="1" wp14:anchorId="36761A22" wp14:editId="20D2F05E">
+            <wp:simplePos x="0" y="0"/>
+            <wp:positionH relativeFrom="column">
+              <wp:posOffset>-259080</wp:posOffset>
+            </wp:positionH>
+            <wp:positionV relativeFrom="paragraph">
+              <wp:posOffset>61595</wp:posOffset>
+            </wp:positionV>
+            <wp:extent cx="4023360" cy="2392680"/>
+            <wp:effectExtent l="0" t="0" r="0" b="7620"/>
+            <wp:wrapSquare wrapText="bothSides"/>
+            <wp:docPr id="9" name="Picture 9"/>
+            <wp:cNvGraphicFramePr>
+              <a:graphicFrameLocks xmlns:a="http://schemas.openxmlformats.org/drawingml/2006/main" noChangeAspect="1"/>
+            </wp:cNvGraphicFramePr>
+            <a:graphic xmlns:a="http://schemas.openxmlformats.org/drawingml/2006/main">
+              <a:graphicData uri="http://schemas.openxmlformats.org/drawingml/2006/picture">
+                <pic:pic xmlns:pic="http://schemas.openxmlformats.org/drawingml/2006/picture">
+                  <pic:nvPicPr>
+                    <pic:cNvPr id="1" name=""/>
+                    <pic:cNvPicPr/>
+                  </pic:nvPicPr>
+                  <pic:blipFill>
+                    <a:blip r:embed="rId14" cstate="print">
+                      <a:extLst>
+                        <a:ext uri="{28A0092B-C50C-407E-A947-70E740481C1C}">
+                          <a14:useLocalDpi xmlns:a14="http://schemas.microsoft.com/office/drawing/2010/main" val="0"/>
+                        </a:ext>
+                      </a:extLst>
+                    </a:blip>
+                    <a:stretch>
+                      <a:fillRect/>
+                    </a:stretch>
+                  </pic:blipFill>
+                  <pic:spPr>
+                    <a:xfrm>
+                      <a:off x="0" y="0"/>
+                      <a:ext cx="4023360" cy="2392680"/>
+                    </a:xfrm>
+                    <a:prstGeom prst="rect">
+                      <a:avLst/>
+                    </a:prstGeom>
+                  </pic:spPr>
+                </pic:pic>
+              </a:graphicData>
+            </a:graphic>
+            <wp14:sizeRelH relativeFrom="margin">
+              <wp14:pctWidth>0</wp14:pctWidth>
+            </wp14:sizeRelH>
+            <wp14:sizeRelV relativeFrom="margin">
+              <wp14:pctHeight>0</wp14:pctHeight>
+            </wp14:sizeRelV>
+          </wp:anchor>
+        </w:drawing>
+      </w:r>
+    </w:p>
+    <w:p/>
+    <w:p/>
+    <w:p/>
+    <w:p/>
+    <w:p/>
+    <w:p/>
     <w:sectPr>
       <w:pgSz w:w="11906" w:h="16838"/>
       <w:pgMar w:top="1440" w:right="1440" w:bottom="1440" w:left="1440" w:header="708" w:footer="708" w:gutter="0"/>

</xml_diff>

<commit_message>
test write up; with PlayerTest code
</commit_message>
<xml_diff>
--- a/Report.docx
+++ b/Report.docx
@@ -1256,7 +1256,7 @@
           <w:noProof/>
         </w:rPr>
         <w:drawing>
-          <wp:anchor distT="0" distB="0" distL="114300" distR="114300" simplePos="0" relativeHeight="251670528" behindDoc="1" locked="0" layoutInCell="1" allowOverlap="1" wp14:anchorId="044BFBE0" wp14:editId="5959E045">
+          <wp:anchor distT="0" distB="0" distL="114300" distR="114300" simplePos="0" relativeHeight="251667456" behindDoc="1" locked="0" layoutInCell="1" allowOverlap="1" wp14:anchorId="044BFBE0" wp14:editId="2193FA1D">
             <wp:simplePos x="0" y="0"/>
             <wp:positionH relativeFrom="column">
               <wp:posOffset>2639242</wp:posOffset>
@@ -1318,7 +1318,7 @@
           <w:noProof/>
         </w:rPr>
         <w:drawing>
-          <wp:anchor distT="0" distB="0" distL="114300" distR="114300" simplePos="0" relativeHeight="251669504" behindDoc="0" locked="0" layoutInCell="1" allowOverlap="1" wp14:anchorId="78C2F13B" wp14:editId="2B78C6CA">
+          <wp:anchor distT="0" distB="0" distL="114300" distR="114300" simplePos="0" relativeHeight="251666432" behindDoc="0" locked="0" layoutInCell="1" allowOverlap="1" wp14:anchorId="78C2F13B" wp14:editId="1C090866">
             <wp:simplePos x="0" y="0"/>
             <wp:positionH relativeFrom="column">
               <wp:posOffset>0</wp:posOffset>
@@ -1456,7 +1456,7 @@
         <mc:AlternateContent>
           <mc:Choice Requires="wpg">
             <w:drawing>
-              <wp:anchor distT="0" distB="0" distL="114300" distR="114300" simplePos="0" relativeHeight="251666432" behindDoc="1" locked="0" layoutInCell="1" allowOverlap="1" wp14:anchorId="3446756F" wp14:editId="2C3D6F53">
+              <wp:anchor distT="0" distB="0" distL="114300" distR="114300" simplePos="0" relativeHeight="251663360" behindDoc="1" locked="0" layoutInCell="1" allowOverlap="1" wp14:anchorId="3446756F" wp14:editId="56306EA3">
                 <wp:simplePos x="0" y="0"/>
                 <wp:positionH relativeFrom="column">
                   <wp:posOffset>-80010</wp:posOffset>
@@ -1568,7 +1568,7 @@
           </mc:Choice>
           <mc:Fallback>
             <w:pict>
-              <v:group w14:anchorId="59E5E8F5" id="Group 12" o:spid="_x0000_s1026" style="position:absolute;margin-left:-6.3pt;margin-top:21.9pt;width:472.9pt;height:164.95pt;z-index:-251650048;mso-width-relative:margin;mso-height-relative:margin" coordsize="55198,19253" o:gfxdata="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">
+              <v:group w14:anchorId="7DF6A42A" id="Group 12" o:spid="_x0000_s1026" style="position:absolute;margin-left:-6.3pt;margin-top:21.9pt;width:472.9pt;height:164.95pt;z-index:-251653120;mso-width-relative:margin;mso-height-relative:margin" coordsize="55198,19253" o:gfxdata="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">
                 <v:shapetype id="_x0000_t75" coordsize="21600,21600" o:spt="75" o:preferrelative="t" path="m@4@5l@4@11@9@11@9@5xe" filled="f" stroked="f">
                   <v:stroke joinstyle="miter"/>
                   <v:formulas>
@@ -1643,7 +1643,7 @@
         </w:rPr>
         <w:lastRenderedPageBreak/>
         <w:drawing>
-          <wp:anchor distT="0" distB="0" distL="114300" distR="114300" simplePos="0" relativeHeight="251668480" behindDoc="0" locked="0" layoutInCell="1" allowOverlap="1" wp14:anchorId="57A49463" wp14:editId="093E54F6">
+          <wp:anchor distT="0" distB="0" distL="114300" distR="114300" simplePos="0" relativeHeight="251665408" behindDoc="0" locked="0" layoutInCell="1" allowOverlap="1" wp14:anchorId="57A49463" wp14:editId="7F37D591">
             <wp:simplePos x="0" y="0"/>
             <wp:positionH relativeFrom="column">
               <wp:posOffset>-237490</wp:posOffset>
@@ -1748,7 +1748,7 @@
           <w:noProof/>
         </w:rPr>
         <w:drawing>
-          <wp:anchor distT="0" distB="0" distL="114300" distR="114300" simplePos="0" relativeHeight="251667456" behindDoc="0" locked="0" layoutInCell="1" allowOverlap="1" wp14:anchorId="36761A22" wp14:editId="13192A70">
+          <wp:anchor distT="0" distB="0" distL="114300" distR="114300" simplePos="0" relativeHeight="251664384" behindDoc="0" locked="0" layoutInCell="1" allowOverlap="1" wp14:anchorId="36761A22" wp14:editId="1B113C02">
             <wp:simplePos x="0" y="0"/>
             <wp:positionH relativeFrom="column">
               <wp:posOffset>-236220</wp:posOffset>
@@ -1848,20 +1848,413 @@
     </w:p>
     <w:p>
       <w:r>
-        <w:t>For our tests, we will be using JUnit 4.</w:t>
-      </w:r>
-    </w:p>
-    <w:p>
-      <w:r>
-        <w:t>Each of the supporting classes will have a range of unit tests written for them to test their (public) methods and behaviours.</w:t>
-      </w:r>
-    </w:p>
-    <w:p>
-      <w:r>
-        <w:t>For Card and Deck, this is simply their getters and setters – the constructors are tested within the getter test.</w:t>
-      </w:r>
-    </w:p>
-    <w:p>
+        <w:t>For our tests, we will be using JUnit 4</w:t>
+      </w:r>
+      <w:r>
+        <w:t xml:space="preserve"> (specifically 4.13.2).</w:t>
+      </w:r>
+    </w:p>
+    <w:p>
+      <w:r>
+        <w:t>Each of the supporting classes ha</w:t>
+      </w:r>
+      <w:r>
+        <w:t>s</w:t>
+      </w:r>
+      <w:r>
+        <w:t xml:space="preserve"> a range of unit tests written for them to test their (public) methods and behaviours</w:t>
+      </w:r>
+      <w:r>
+        <w:t xml:space="preserve">. </w:t>
+      </w:r>
+    </w:p>
+    <w:p>
+      <w:r>
+        <w:t>For Card</w:t>
+      </w:r>
+      <w:r>
+        <w:t>,</w:t>
+      </w:r>
+      <w:r>
+        <w:t xml:space="preserve"> this is simply getters and setters – the constructors are tested within the getter test.</w:t>
+      </w:r>
+      <w:r>
+        <w:t xml:space="preserve"> Certain duplicates have also been introduced to double-check for any unexpected values.</w:t>
+      </w:r>
+    </w:p>
+    <w:p>
+      <w:r>
+        <w:t>Similarly for Deck, however this class also encapsulates drawing/discarding functionality which must be tested. As cards are always drawn from the top and discarded to the bottom</w:t>
+      </w:r>
+      <w:r>
+        <w:t>, it is easy to check the value of card outputted, and the state of the residual deck – this is all deterministic behaviour.</w:t>
+      </w:r>
+    </w:p>
+    <w:p>
+      <w:r>
+        <w:rPr>
+          <w:noProof/>
+        </w:rPr>
+        <mc:AlternateContent>
+          <mc:Choice Requires="wpg">
+            <w:drawing>
+              <wp:anchor distT="0" distB="0" distL="114300" distR="114300" simplePos="0" relativeHeight="251672576" behindDoc="0" locked="0" layoutInCell="1" allowOverlap="1" wp14:anchorId="24CA4E38" wp14:editId="29BBD2B0">
+                <wp:simplePos x="0" y="0"/>
+                <wp:positionH relativeFrom="column">
+                  <wp:posOffset>7620</wp:posOffset>
+                </wp:positionH>
+                <wp:positionV relativeFrom="paragraph">
+                  <wp:posOffset>2449195</wp:posOffset>
+                </wp:positionV>
+                <wp:extent cx="3733800" cy="2080260"/>
+                <wp:effectExtent l="0" t="0" r="0" b="0"/>
+                <wp:wrapTight wrapText="bothSides">
+                  <wp:wrapPolygon edited="0">
+                    <wp:start x="0" y="0"/>
+                    <wp:lineTo x="0" y="21363"/>
+                    <wp:lineTo x="21490" y="21363"/>
+                    <wp:lineTo x="21490" y="0"/>
+                    <wp:lineTo x="0" y="0"/>
+                  </wp:wrapPolygon>
+                </wp:wrapTight>
+                <wp:docPr id="5" name="Group 5"/>
+                <wp:cNvGraphicFramePr/>
+                <a:graphic xmlns:a="http://schemas.openxmlformats.org/drawingml/2006/main">
+                  <a:graphicData uri="http://schemas.microsoft.com/office/word/2010/wordprocessingGroup">
+                    <wpg:wgp>
+                      <wpg:cNvGrpSpPr/>
+                      <wpg:grpSpPr>
+                        <a:xfrm>
+                          <a:off x="0" y="0"/>
+                          <a:ext cx="3733800" cy="2080260"/>
+                          <a:chOff x="0" y="0"/>
+                          <a:chExt cx="3733800" cy="2080260"/>
+                        </a:xfrm>
+                      </wpg:grpSpPr>
+                      <pic:pic xmlns:pic="http://schemas.openxmlformats.org/drawingml/2006/picture">
+                        <pic:nvPicPr>
+                          <pic:cNvPr id="1" name="Picture 1"/>
+                          <pic:cNvPicPr>
+                            <a:picLocks noChangeAspect="1"/>
+                          </pic:cNvPicPr>
+                        </pic:nvPicPr>
+                        <pic:blipFill>
+                          <a:blip r:embed="rId15" cstate="print">
+                            <a:extLst>
+                              <a:ext uri="{28A0092B-C50C-407E-A947-70E740481C1C}">
+                                <a14:useLocalDpi xmlns:a14="http://schemas.microsoft.com/office/drawing/2010/main" val="0"/>
+                              </a:ext>
+                            </a:extLst>
+                          </a:blip>
+                          <a:stretch>
+                            <a:fillRect/>
+                          </a:stretch>
+                        </pic:blipFill>
+                        <pic:spPr>
+                          <a:xfrm>
+                            <a:off x="0" y="0"/>
+                            <a:ext cx="3733800" cy="1945640"/>
+                          </a:xfrm>
+                          <a:prstGeom prst="rect">
+                            <a:avLst/>
+                          </a:prstGeom>
+                        </pic:spPr>
+                      </pic:pic>
+                      <wps:wsp>
+                        <wps:cNvPr id="4" name="Text Box 4"/>
+                        <wps:cNvSpPr txBox="1"/>
+                        <wps:spPr>
+                          <a:xfrm>
+                            <a:off x="0" y="1946910"/>
+                            <a:ext cx="3733800" cy="133350"/>
+                          </a:xfrm>
+                          <a:prstGeom prst="rect">
+                            <a:avLst/>
+                          </a:prstGeom>
+                          <a:solidFill>
+                            <a:prstClr val="white"/>
+                          </a:solidFill>
+                          <a:ln>
+                            <a:noFill/>
+                          </a:ln>
+                        </wps:spPr>
+                        <wps:txbx>
+                          <w:txbxContent>
+                            <w:p>
+                              <w:pPr>
+                                <w:pStyle w:val="Caption"/>
+                              </w:pPr>
+                              <w:r>
+                                <w:t xml:space="preserve">Figure </w:t>
+                              </w:r>
+                              <w:fldSimple w:instr=" SEQ Figure \* ARABIC ">
+                                <w:r>
+                                  <w:rPr>
+                                    <w:noProof/>
+                                  </w:rPr>
+                                  <w:t>2</w:t>
+                                </w:r>
+                              </w:fldSimple>
+                              <w:r>
+                                <w:t xml:space="preserve">: </w:t>
+                              </w:r>
+                              <w:proofErr w:type="spellStart"/>
+                              <w:r>
+                                <w:t>testAtomicTurn</w:t>
+                              </w:r>
+                              <w:proofErr w:type="spellEnd"/>
+                              <w:r>
+                                <w:t>()</w:t>
+                              </w:r>
+                            </w:p>
+                          </w:txbxContent>
+                        </wps:txbx>
+                        <wps:bodyPr rot="0" spcFirstLastPara="0" vertOverflow="overflow" horzOverflow="overflow" vert="horz" wrap="square" lIns="0" tIns="0" rIns="0" bIns="0" numCol="1" spcCol="0" rtlCol="0" fromWordArt="0" anchor="t" anchorCtr="0" forceAA="0" compatLnSpc="1">
+                          <a:prstTxWarp prst="textNoShape">
+                            <a:avLst/>
+                          </a:prstTxWarp>
+                          <a:noAutofit/>
+                        </wps:bodyPr>
+                      </wps:wsp>
+                    </wpg:wgp>
+                  </a:graphicData>
+                </a:graphic>
+              </wp:anchor>
+            </w:drawing>
+          </mc:Choice>
+          <mc:Fallback>
+            <w:pict>
+              <v:group w14:anchorId="24CA4E38" id="Group 5" o:spid="_x0000_s1026" style="position:absolute;margin-left:.6pt;margin-top:192.85pt;width:294pt;height:163.8pt;z-index:251672576" coordsize="37338,20802" o:gfxdata="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">
+                <v:shape id="Picture 1" o:spid="_x0000_s1027" type="#_x0000_t75" style="position:absolute;width:37338;height:19456;visibility:visible;mso-wrap-style:square" o:gfxdata="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">
+                  <v:imagedata r:id="rId16" o:title=""/>
+                </v:shape>
+                <v:shapetype id="_x0000_t202" coordsize="21600,21600" o:spt="202" path="m,l,21600r21600,l21600,xe">
+                  <v:stroke joinstyle="miter"/>
+                  <v:path gradientshapeok="t" o:connecttype="rect"/>
+                </v:shapetype>
+                <v:shape id="Text Box 4" o:spid="_x0000_s1028" type="#_x0000_t202" style="position:absolute;top:19469;width:37338;height:1333;visibility:visible;mso-wrap-style:square;v-text-anchor:top" o:gfxdata="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" stroked="f">
+                  <v:textbox inset="0,0,0,0">
+                    <w:txbxContent>
+                      <w:p>
+                        <w:pPr>
+                          <w:pStyle w:val="Caption"/>
+                        </w:pPr>
+                        <w:r>
+                          <w:t xml:space="preserve">Figure </w:t>
+                        </w:r>
+                        <w:fldSimple w:instr=" SEQ Figure \* ARABIC ">
+                          <w:r>
+                            <w:rPr>
+                              <w:noProof/>
+                            </w:rPr>
+                            <w:t>2</w:t>
+                          </w:r>
+                        </w:fldSimple>
+                        <w:r>
+                          <w:t xml:space="preserve">: </w:t>
+                        </w:r>
+                        <w:proofErr w:type="spellStart"/>
+                        <w:r>
+                          <w:t>testAtomicTurn</w:t>
+                        </w:r>
+                        <w:proofErr w:type="spellEnd"/>
+                        <w:r>
+                          <w:t>()</w:t>
+                        </w:r>
+                      </w:p>
+                    </w:txbxContent>
+                  </v:textbox>
+                </v:shape>
+                <w10:wrap type="tight"/>
+              </v:group>
+            </w:pict>
+          </mc:Fallback>
+        </mc:AlternateContent>
+      </w:r>
+      <w:r>
+        <w:rPr>
+          <w:noProof/>
+        </w:rPr>
+        <mc:AlternateContent>
+          <mc:Choice Requires="wpg">
+            <w:drawing>
+              <wp:anchor distT="0" distB="0" distL="114300" distR="114300" simplePos="0" relativeHeight="251675648" behindDoc="0" locked="0" layoutInCell="1" allowOverlap="1" wp14:anchorId="4D8C75ED" wp14:editId="076517FB">
+                <wp:simplePos x="0" y="0"/>
+                <wp:positionH relativeFrom="column">
+                  <wp:posOffset>7620</wp:posOffset>
+                </wp:positionH>
+                <wp:positionV relativeFrom="paragraph">
+                  <wp:posOffset>964565</wp:posOffset>
+                </wp:positionV>
+                <wp:extent cx="3733800" cy="1455420"/>
+                <wp:effectExtent l="0" t="0" r="0" b="0"/>
+                <wp:wrapTight wrapText="bothSides">
+                  <wp:wrapPolygon edited="0">
+                    <wp:start x="0" y="0"/>
+                    <wp:lineTo x="0" y="21204"/>
+                    <wp:lineTo x="21490" y="21204"/>
+                    <wp:lineTo x="21490" y="0"/>
+                    <wp:lineTo x="0" y="0"/>
+                  </wp:wrapPolygon>
+                </wp:wrapTight>
+                <wp:docPr id="13" name="Group 13"/>
+                <wp:cNvGraphicFramePr/>
+                <a:graphic xmlns:a="http://schemas.openxmlformats.org/drawingml/2006/main">
+                  <a:graphicData uri="http://schemas.microsoft.com/office/word/2010/wordprocessingGroup">
+                    <wpg:wgp>
+                      <wpg:cNvGrpSpPr/>
+                      <wpg:grpSpPr>
+                        <a:xfrm>
+                          <a:off x="0" y="0"/>
+                          <a:ext cx="3733800" cy="1455420"/>
+                          <a:chOff x="0" y="0"/>
+                          <a:chExt cx="3733800" cy="1455420"/>
+                        </a:xfrm>
+                      </wpg:grpSpPr>
+                      <pic:pic xmlns:pic="http://schemas.openxmlformats.org/drawingml/2006/picture">
+                        <pic:nvPicPr>
+                          <pic:cNvPr id="2" name="Picture 2"/>
+                          <pic:cNvPicPr>
+                            <a:picLocks noChangeAspect="1"/>
+                          </pic:cNvPicPr>
+                        </pic:nvPicPr>
+                        <pic:blipFill>
+                          <a:blip r:embed="rId17" cstate="print">
+                            <a:extLst>
+                              <a:ext uri="{28A0092B-C50C-407E-A947-70E740481C1C}">
+                                <a14:useLocalDpi xmlns:a14="http://schemas.microsoft.com/office/drawing/2010/main" val="0"/>
+                              </a:ext>
+                            </a:extLst>
+                          </a:blip>
+                          <a:srcRect/>
+                          <a:stretch>
+                            <a:fillRect/>
+                          </a:stretch>
+                        </pic:blipFill>
+                        <pic:spPr bwMode="auto">
+                          <a:xfrm>
+                            <a:off x="0" y="0"/>
+                            <a:ext cx="3733800" cy="1285875"/>
+                          </a:xfrm>
+                          <a:prstGeom prst="rect">
+                            <a:avLst/>
+                          </a:prstGeom>
+                          <a:noFill/>
+                        </pic:spPr>
+                      </pic:pic>
+                      <wps:wsp>
+                        <wps:cNvPr id="6" name="Text Box 6"/>
+                        <wps:cNvSpPr txBox="1"/>
+                        <wps:spPr>
+                          <a:xfrm>
+                            <a:off x="0" y="1287780"/>
+                            <a:ext cx="3733800" cy="167640"/>
+                          </a:xfrm>
+                          <a:prstGeom prst="rect">
+                            <a:avLst/>
+                          </a:prstGeom>
+                          <a:solidFill>
+                            <a:prstClr val="white"/>
+                          </a:solidFill>
+                          <a:ln>
+                            <a:noFill/>
+                          </a:ln>
+                        </wps:spPr>
+                        <wps:txbx>
+                          <w:txbxContent>
+                            <w:p>
+                              <w:pPr>
+                                <w:pStyle w:val="Caption"/>
+                                <w:rPr>
+                                  <w:noProof/>
+                                </w:rPr>
+                              </w:pPr>
+                              <w:r>
+                                <w:t xml:space="preserve">Figure </w:t>
+                              </w:r>
+                              <w:fldSimple w:instr=" SEQ Figure \* ARABIC ">
+                                <w:r>
+                                  <w:rPr>
+                                    <w:noProof/>
+                                  </w:rPr>
+                                  <w:t>1</w:t>
+                                </w:r>
+                              </w:fldSimple>
+                              <w:r>
+                                <w:t xml:space="preserve">: </w:t>
+                              </w:r>
+                              <w:proofErr w:type="spellStart"/>
+                              <w:r>
+                                <w:t>testAtomicTurn_discardByAge</w:t>
+                              </w:r>
+                              <w:proofErr w:type="spellEnd"/>
+                              <w:r>
+                                <w:t>()</w:t>
+                              </w:r>
+                            </w:p>
+                          </w:txbxContent>
+                        </wps:txbx>
+                        <wps:bodyPr rot="0" spcFirstLastPara="0" vertOverflow="overflow" horzOverflow="overflow" vert="horz" wrap="square" lIns="0" tIns="0" rIns="0" bIns="0" numCol="1" spcCol="0" rtlCol="0" fromWordArt="0" anchor="t" anchorCtr="0" forceAA="0" compatLnSpc="1">
+                          <a:prstTxWarp prst="textNoShape">
+                            <a:avLst/>
+                          </a:prstTxWarp>
+                          <a:noAutofit/>
+                        </wps:bodyPr>
+                      </wps:wsp>
+                    </wpg:wgp>
+                  </a:graphicData>
+                </a:graphic>
+              </wp:anchor>
+            </w:drawing>
+          </mc:Choice>
+          <mc:Fallback>
+            <w:pict>
+              <v:group w14:anchorId="4D8C75ED" id="Group 13" o:spid="_x0000_s1029" style="position:absolute;margin-left:.6pt;margin-top:75.95pt;width:294pt;height:114.6pt;z-index:251675648" coordsize="37338,14554" o:gfxdata="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">
+                <v:shape id="Picture 2" o:spid="_x0000_s1030" type="#_x0000_t75" style="position:absolute;width:37338;height:12858;visibility:visible;mso-wrap-style:square" o:gfxdata="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">
+                  <v:imagedata r:id="rId18" o:title=""/>
+                </v:shape>
+                <v:shape id="Text Box 6" o:spid="_x0000_s1031" type="#_x0000_t202" style="position:absolute;top:12877;width:37338;height:1677;visibility:visible;mso-wrap-style:square;v-text-anchor:top" o:gfxdata="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" stroked="f">
+                  <v:textbox inset="0,0,0,0">
+                    <w:txbxContent>
+                      <w:p>
+                        <w:pPr>
+                          <w:pStyle w:val="Caption"/>
+                          <w:rPr>
+                            <w:noProof/>
+                          </w:rPr>
+                        </w:pPr>
+                        <w:r>
+                          <w:t xml:space="preserve">Figure </w:t>
+                        </w:r>
+                        <w:fldSimple w:instr=" SEQ Figure \* ARABIC ">
+                          <w:r>
+                            <w:rPr>
+                              <w:noProof/>
+                            </w:rPr>
+                            <w:t>1</w:t>
+                          </w:r>
+                        </w:fldSimple>
+                        <w:r>
+                          <w:t xml:space="preserve">: </w:t>
+                        </w:r>
+                        <w:proofErr w:type="spellStart"/>
+                        <w:r>
+                          <w:t>testAtomicTurn_discardByAge</w:t>
+                        </w:r>
+                        <w:proofErr w:type="spellEnd"/>
+                        <w:r>
+                          <w:t>()</w:t>
+                        </w:r>
+                      </w:p>
+                    </w:txbxContent>
+                  </v:textbox>
+                </v:shape>
+                <w10:wrap type="tight"/>
+              </v:group>
+            </w:pict>
+          </mc:Fallback>
+        </mc:AlternateContent>
+      </w:r>
       <w:r>
         <w:t xml:space="preserve">For Player, we set up some mock decks/hands with known card values, as this creates somewhat predictable behaviour (except for card discarding, which has a level of randomness – this is addressed in a separate test which uses the card’s “age” attribute) and allows us to test the </w:t>
       </w:r>
@@ -1874,11 +2267,293 @@
         <w:t>() method by asserting the number of cards in each deck/the players hand after the turn, and any cards of preferred denomination which should be retained</w:t>
       </w:r>
       <w:r>
+        <w:t xml:space="preserve"> </w:t>
+      </w:r>
+      <w:r>
+        <w:rPr>
+          <w:i/>
+          <w:iCs/>
+        </w:rPr>
+        <w:t xml:space="preserve">(see </w:t>
+      </w:r>
+      <w:r>
+        <w:rPr>
+          <w:i/>
+          <w:iCs/>
+        </w:rPr>
+        <w:t>Fig.1</w:t>
+      </w:r>
+      <w:r>
+        <w:rPr>
+          <w:i/>
+          <w:iCs/>
+        </w:rPr>
+        <w:t>)</w:t>
+      </w:r>
+      <w:r>
         <w:t>.</w:t>
       </w:r>
-    </w:p>
-    <w:p/>
-    <w:p>
+      <w:r>
+        <w:t xml:space="preserve"> In a variation on this test, the ages of cards within a deck/players hand are manipulated such that a known card is discarded each time</w:t>
+      </w:r>
+      <w:r>
+        <w:t xml:space="preserve"> </w:t>
+      </w:r>
+      <w:r>
+        <w:rPr>
+          <w:i/>
+          <w:iCs/>
+        </w:rPr>
+        <w:t xml:space="preserve">(see </w:t>
+      </w:r>
+      <w:r>
+        <w:rPr>
+          <w:i/>
+          <w:iCs/>
+        </w:rPr>
+        <w:t>Fig.</w:t>
+      </w:r>
+      <w:r>
+        <w:rPr>
+          <w:i/>
+          <w:iCs/>
+        </w:rPr>
+        <w:t>2</w:t>
+      </w:r>
+      <w:r>
+        <w:rPr>
+          <w:i/>
+          <w:iCs/>
+        </w:rPr>
+        <w:t>)</w:t>
+      </w:r>
+      <w:r>
+        <w:t xml:space="preserve">. Also, some cases contain assertions to check if preferred denominations of card (matching the player’s id) are retained. Testing the win condition was also key, so various </w:t>
+      </w:r>
+      <w:r>
+        <w:t xml:space="preserve">winning and losing </w:t>
+      </w:r>
+      <w:r>
+        <w:t>scenarios are</w:t>
+      </w:r>
+      <w:r>
+        <w:t xml:space="preserve"> checked in a unit test.</w:t>
+      </w:r>
+      <w:r>
+        <w:rPr>
+          <w:noProof/>
+        </w:rPr>
+        <w:t xml:space="preserve"> </w:t>
+      </w:r>
+    </w:p>
+    <w:p>
+      <w:r>
+        <w:rPr>
+          <w:noProof/>
+        </w:rPr>
+        <mc:AlternateContent>
+          <mc:Choice Requires="wpg">
+            <w:drawing>
+              <wp:anchor distT="0" distB="0" distL="114300" distR="114300" simplePos="0" relativeHeight="251679744" behindDoc="0" locked="0" layoutInCell="1" allowOverlap="1" wp14:anchorId="6A1DF5A8" wp14:editId="2EC4FCFE">
+                <wp:simplePos x="0" y="0"/>
+                <wp:positionH relativeFrom="column">
+                  <wp:posOffset>7620</wp:posOffset>
+                </wp:positionH>
+                <wp:positionV relativeFrom="paragraph">
+                  <wp:posOffset>1372235</wp:posOffset>
+                </wp:positionV>
+                <wp:extent cx="3733800" cy="1986536"/>
+                <wp:effectExtent l="0" t="0" r="0" b="0"/>
+                <wp:wrapTight wrapText="bothSides">
+                  <wp:wrapPolygon edited="0">
+                    <wp:start x="0" y="0"/>
+                    <wp:lineTo x="0" y="21338"/>
+                    <wp:lineTo x="21490" y="21338"/>
+                    <wp:lineTo x="21490" y="0"/>
+                    <wp:lineTo x="0" y="0"/>
+                  </wp:wrapPolygon>
+                </wp:wrapTight>
+                <wp:docPr id="16" name="Group 16"/>
+                <wp:cNvGraphicFramePr/>
+                <a:graphic xmlns:a="http://schemas.openxmlformats.org/drawingml/2006/main">
+                  <a:graphicData uri="http://schemas.microsoft.com/office/word/2010/wordprocessingGroup">
+                    <wpg:wgp>
+                      <wpg:cNvGrpSpPr/>
+                      <wpg:grpSpPr>
+                        <a:xfrm>
+                          <a:off x="0" y="0"/>
+                          <a:ext cx="3733800" cy="1986536"/>
+                          <a:chOff x="0" y="0"/>
+                          <a:chExt cx="3733800" cy="1986536"/>
+                        </a:xfrm>
+                      </wpg:grpSpPr>
+                      <pic:pic xmlns:pic="http://schemas.openxmlformats.org/drawingml/2006/picture">
+                        <pic:nvPicPr>
+                          <pic:cNvPr id="14" name="Picture 14"/>
+                          <pic:cNvPicPr>
+                            <a:picLocks noChangeAspect="1"/>
+                          </pic:cNvPicPr>
+                        </pic:nvPicPr>
+                        <pic:blipFill>
+                          <a:blip r:embed="rId19" cstate="print">
+                            <a:extLst>
+                              <a:ext uri="{28A0092B-C50C-407E-A947-70E740481C1C}">
+                                <a14:useLocalDpi xmlns:a14="http://schemas.microsoft.com/office/drawing/2010/main" val="0"/>
+                              </a:ext>
+                            </a:extLst>
+                          </a:blip>
+                          <a:stretch>
+                            <a:fillRect/>
+                          </a:stretch>
+                        </pic:blipFill>
+                        <pic:spPr>
+                          <a:xfrm>
+                            <a:off x="0" y="0"/>
+                            <a:ext cx="3733800" cy="1830705"/>
+                          </a:xfrm>
+                          <a:prstGeom prst="rect">
+                            <a:avLst/>
+                          </a:prstGeom>
+                        </pic:spPr>
+                      </pic:pic>
+                      <wps:wsp>
+                        <wps:cNvPr id="15" name="Text Box 15"/>
+                        <wps:cNvSpPr txBox="1"/>
+                        <wps:spPr>
+                          <a:xfrm>
+                            <a:off x="0" y="1832231"/>
+                            <a:ext cx="3733800" cy="154305"/>
+                          </a:xfrm>
+                          <a:prstGeom prst="rect">
+                            <a:avLst/>
+                          </a:prstGeom>
+                          <a:solidFill>
+                            <a:prstClr val="white"/>
+                          </a:solidFill>
+                          <a:ln>
+                            <a:noFill/>
+                          </a:ln>
+                        </wps:spPr>
+                        <wps:txbx>
+                          <w:txbxContent>
+                            <w:p>
+                              <w:pPr>
+                                <w:pStyle w:val="Caption"/>
+                              </w:pPr>
+                              <w:r>
+                                <w:t xml:space="preserve">Figure </w:t>
+                              </w:r>
+                              <w:fldSimple w:instr=" SEQ Figure \* ARABIC ">
+                                <w:r>
+                                  <w:rPr>
+                                    <w:noProof/>
+                                  </w:rPr>
+                                  <w:t>3</w:t>
+                                </w:r>
+                              </w:fldSimple>
+                              <w:r>
+                                <w:t xml:space="preserve">: </w:t>
+                              </w:r>
+                              <w:proofErr w:type="spellStart"/>
+                              <w:r>
+                                <w:t>testWinCondition</w:t>
+                              </w:r>
+                              <w:proofErr w:type="spellEnd"/>
+                              <w:r>
+                                <w:t>()</w:t>
+                              </w:r>
+                            </w:p>
+                          </w:txbxContent>
+                        </wps:txbx>
+                        <wps:bodyPr rot="0" spcFirstLastPara="0" vertOverflow="overflow" horzOverflow="overflow" vert="horz" wrap="square" lIns="0" tIns="0" rIns="0" bIns="0" numCol="1" spcCol="0" rtlCol="0" fromWordArt="0" anchor="t" anchorCtr="0" forceAA="0" compatLnSpc="1">
+                          <a:prstTxWarp prst="textNoShape">
+                            <a:avLst/>
+                          </a:prstTxWarp>
+                          <a:noAutofit/>
+                        </wps:bodyPr>
+                      </wps:wsp>
+                    </wpg:wgp>
+                  </a:graphicData>
+                </a:graphic>
+              </wp:anchor>
+            </w:drawing>
+          </mc:Choice>
+          <mc:Fallback>
+            <w:pict>
+              <v:group w14:anchorId="6A1DF5A8" id="Group 16" o:spid="_x0000_s1032" style="position:absolute;margin-left:.6pt;margin-top:108.05pt;width:294pt;height:156.4pt;z-index:251679744" coordsize="37338,19865" o:gfxdata="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">
+                <v:shape id="Picture 14" o:spid="_x0000_s1033" type="#_x0000_t75" style="position:absolute;width:37338;height:18307;visibility:visible;mso-wrap-style:square" o:gfxdata="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">
+                  <v:imagedata r:id="rId20" o:title=""/>
+                </v:shape>
+                <v:shape id="Text Box 15" o:spid="_x0000_s1034" type="#_x0000_t202" style="position:absolute;top:18322;width:37338;height:1543;visibility:visible;mso-wrap-style:square;v-text-anchor:top" o:gfxdata="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" stroked="f">
+                  <v:textbox inset="0,0,0,0">
+                    <w:txbxContent>
+                      <w:p>
+                        <w:pPr>
+                          <w:pStyle w:val="Caption"/>
+                        </w:pPr>
+                        <w:r>
+                          <w:t xml:space="preserve">Figure </w:t>
+                        </w:r>
+                        <w:fldSimple w:instr=" SEQ Figure \* ARABIC ">
+                          <w:r>
+                            <w:rPr>
+                              <w:noProof/>
+                            </w:rPr>
+                            <w:t>3</w:t>
+                          </w:r>
+                        </w:fldSimple>
+                        <w:r>
+                          <w:t xml:space="preserve">: </w:t>
+                        </w:r>
+                        <w:proofErr w:type="spellStart"/>
+                        <w:r>
+                          <w:t>testWinCondition</w:t>
+                        </w:r>
+                        <w:proofErr w:type="spellEnd"/>
+                        <w:r>
+                          <w:t>()</w:t>
+                        </w:r>
+                      </w:p>
+                    </w:txbxContent>
+                  </v:textbox>
+                </v:shape>
+                <w10:wrap type="tight"/>
+              </v:group>
+            </w:pict>
+          </mc:Fallback>
+        </mc:AlternateContent>
+      </w:r>
+      <w:r>
+        <w:t xml:space="preserve">The </w:t>
+      </w:r>
+      <w:proofErr w:type="spellStart"/>
+      <w:r>
+        <w:t>PlayerThread</w:t>
+      </w:r>
+      <w:proofErr w:type="spellEnd"/>
+      <w:r>
+        <w:t xml:space="preserve"> tests lead on from these. Again, this class contains a getter method which must have an associated unit test. Outside of that, the condition being checked for the run method is that the contained player’s hand must contain 4 cards throughout, so the thread is run for 500ms, and the size of the player’s hand is checked following that. The Player strategy is externally tested by a unit test here which runs the thread for a further 500ms (or until interrupted) using a deck containing only a winning hand – the resulting state of the </w:t>
+      </w:r>
+      <w:r>
+        <w:lastRenderedPageBreak/>
+        <w:t xml:space="preserve">program is such that a winning condition for the player is guaranteed, and this is checked using assertions as usual. </w:t>
+      </w:r>
+    </w:p>
+    <w:p>
+      <w:r>
+        <w:t>We believe that the c</w:t>
+      </w:r>
+      <w:r>
+        <w:t>ode coverage for our supporting classes is effectively 100%</w:t>
+      </w:r>
+      <w:r>
+        <w:t>.</w:t>
+      </w:r>
+    </w:p>
+    <w:p>
+      <w:r>
+        <w:t xml:space="preserve">// </w:t>
+      </w:r>
       <w:r>
         <w:t xml:space="preserve">As </w:t>
       </w:r>
@@ -1889,6 +2564,28 @@
       <w:proofErr w:type="spellEnd"/>
       <w:r>
         <w:t xml:space="preserve"> only holds the </w:t>
+      </w:r>
+      <w:r>
+        <w:t>main code, there is not much we can do to test methods. However, we can run the main loop, and check the residual static variables, as this will verify a significant proportion of the code.</w:t>
+      </w:r>
+      <w:r>
+        <w:rPr>
+          <w:noProof/>
+        </w:rPr>
+        <w:t xml:space="preserve"> </w:t>
+      </w:r>
+    </w:p>
+    <w:p>
+      <w:r>
+        <w:t xml:space="preserve">The </w:t>
+      </w:r>
+      <w:proofErr w:type="spellStart"/>
+      <w:r>
+        <w:t>TestCardGame</w:t>
+      </w:r>
+      <w:proofErr w:type="spellEnd"/>
+      <w:r>
+        <w:t xml:space="preserve"> class mainly acts as a wrapper for the rest of the tests. It is a test suite which will run all the other test classes.</w:t>
       </w:r>
     </w:p>
     <w:sectPr>
@@ -2572,6 +3269,25 @@
       <w:contextualSpacing/>
     </w:pPr>
   </w:style>
+  <w:style w:type="paragraph" w:styleId="Caption">
+    <w:name w:val="caption"/>
+    <w:basedOn w:val="Normal"/>
+    <w:next w:val="Normal"/>
+    <w:uiPriority w:val="35"/>
+    <w:unhideWhenUsed/>
+    <w:qFormat/>
+    <w:rsid w:val="00DA29CC"/>
+    <w:pPr>
+      <w:spacing w:after="200" w:line="240" w:lineRule="auto"/>
+    </w:pPr>
+    <w:rPr>
+      <w:i/>
+      <w:iCs/>
+      <w:color w:val="44546A" w:themeColor="text2"/>
+      <w:sz w:val="18"/>
+      <w:szCs w:val="18"/>
+    </w:rPr>
+  </w:style>
 </w:styles>
 </file>
 

</xml_diff>

<commit_message>
compiled report into pdf
</commit_message>
<xml_diff>
--- a/Report.docx
+++ b/Report.docx
@@ -120,34 +120,55 @@
     <w:p>
       <w:pPr>
         <w:rPr>
-          <w:sz w:val="24"/>
-          <w:szCs w:val="24"/>
+          <w:b/>
+          <w:bCs/>
+          <w:u w:val="single"/>
         </w:rPr>
       </w:pPr>
+      <w:r>
+        <w:rPr>
+          <w:b/>
+          <w:bCs/>
+          <w:u w:val="single"/>
+        </w:rPr>
+        <w:t>Contents:</w:t>
+      </w:r>
     </w:p>
     <w:p>
-      <w:pPr>
-        <w:rPr>
-          <w:sz w:val="24"/>
-          <w:szCs w:val="24"/>
-        </w:rPr>
-      </w:pPr>
+      <w:r>
+        <w:t xml:space="preserve">Development Log </w:t>
+      </w:r>
+      <w:r>
+        <w:rPr>
+          <w:i/>
+          <w:iCs/>
+        </w:rPr>
+        <w:t>– page 2</w:t>
+      </w:r>
     </w:p>
     <w:p>
-      <w:pPr>
-        <w:rPr>
-          <w:sz w:val="24"/>
-          <w:szCs w:val="24"/>
-        </w:rPr>
-      </w:pPr>
+      <w:r>
+        <w:t xml:space="preserve">Design </w:t>
+      </w:r>
+      <w:r>
+        <w:rPr>
+          <w:i/>
+          <w:iCs/>
+        </w:rPr>
+        <w:t>– page 3/4</w:t>
+      </w:r>
     </w:p>
     <w:p>
-      <w:pPr>
-        <w:rPr>
-          <w:sz w:val="24"/>
-          <w:szCs w:val="24"/>
-        </w:rPr>
-      </w:pPr>
+      <w:r>
+        <w:t xml:space="preserve">Testing </w:t>
+      </w:r>
+      <w:r>
+        <w:rPr>
+          <w:i/>
+          <w:iCs/>
+        </w:rPr>
+        <w:t>– page 5/6</w:t>
+      </w:r>
     </w:p>
     <w:p>
       <w:pPr>
@@ -4434,6 +4455,7 @@
       </w:r>
     </w:p>
     <w:sectPr>
+      <w:footerReference w:type="default" r:id="rId35"/>
       <w:pgSz w:w="11906" w:h="16838"/>
       <w:pgMar w:top="1440" w:right="1440" w:bottom="1440" w:left="1440" w:header="708" w:footer="708" w:gutter="0"/>
       <w:cols w:space="708"/>
@@ -4466,6 +4488,59 @@
     </w:p>
   </w:endnote>
 </w:endnotes>
+</file>
+
+<file path=word/footer1.xml><?xml version="1.0" encoding="utf-8"?>
+<w:ftr xmlns:wpc="http://schemas.microsoft.com/office/word/2010/wordprocessingCanvas" xmlns:cx="http://schemas.microsoft.com/office/drawing/2014/chartex" xmlns:cx1="http://schemas.microsoft.com/office/drawing/2015/9/8/chartex" xmlns:cx2="http://schemas.microsoft.com/office/drawing/2015/10/21/chartex" xmlns:cx3="http://schemas.microsoft.com/office/drawing/2016/5/9/chartex" xmlns:cx4="http://schemas.microsoft.com/office/drawing/2016/5/10/chartex" xmlns:cx5="http://schemas.microsoft.com/office/drawing/2016/5/11/chartex" xmlns:cx6="http://schemas.microsoft.com/office/drawing/2016/5/12/chartex" xmlns:cx7="http://schemas.microsoft.com/office/drawing/2016/5/13/chartex" xmlns:cx8="http://schemas.microsoft.com/office/drawing/2016/5/14/chartex" xmlns:mc="http://schemas.openxmlformats.org/markup-compatibility/2006" xmlns:aink="http://schemas.microsoft.com/office/drawing/2016/ink" xmlns:am3d="http://schemas.microsoft.com/office/drawing/2017/model3d" xmlns:o="urn:schemas-microsoft-com:office:office" xmlns:oel="http://schemas.microsoft.com/office/2019/extlst" xmlns:r="http://schemas.openxmlformats.org/officeDocument/2006/relationships" xmlns:m="http://schemas.openxmlformats.org/officeDocument/2006/math" xmlns:v="urn:schemas-microsoft-com:vml" xmlns:wp14="http://schemas.microsoft.com/office/word/2010/wordprocessingDrawing" xmlns:wp="http://schemas.openxmlformats.org/drawingml/2006/wordprocessingDrawing" xmlns:w10="urn:schemas-microsoft-com:office:word" xmlns:w="http://schemas.openxmlformats.org/wordprocessingml/2006/main" xmlns:w14="http://schemas.microsoft.com/office/word/2010/wordml" xmlns:w15="http://schemas.microsoft.com/office/word/2012/wordml" xmlns:w16cex="http://schemas.microsoft.com/office/word/2018/wordml/cex" xmlns:w16cid="http://schemas.microsoft.com/office/word/2016/wordml/cid" xmlns:w16="http://schemas.microsoft.com/office/word/2018/wordml" xmlns:w16sdtdh="http://schemas.microsoft.com/office/word/2020/wordml/sdtdatahash" xmlns:w16se="http://schemas.microsoft.com/office/word/2015/wordml/symex" xmlns:wpg="http://schemas.microsoft.com/office/word/2010/wordprocessingGroup" xmlns:wpi="http://schemas.microsoft.com/office/word/2010/wordprocessingInk" xmlns:wne="http://schemas.microsoft.com/office/word/2006/wordml" xmlns:wps="http://schemas.microsoft.com/office/word/2010/wordprocessingShape" mc:Ignorable="w14 w15 w16se w16cid w16 w16cex w16sdtdh wp14">
+  <w:sdt>
+    <w:sdtPr>
+      <w:id w:val="-1737617587"/>
+      <w:docPartObj>
+        <w:docPartGallery w:val="Page Numbers (Bottom of Page)"/>
+        <w:docPartUnique/>
+      </w:docPartObj>
+    </w:sdtPr>
+    <w:sdtEndPr>
+      <w:rPr>
+        <w:noProof/>
+      </w:rPr>
+    </w:sdtEndPr>
+    <w:sdtContent>
+      <w:p>
+        <w:pPr>
+          <w:pStyle w:val="Footer"/>
+          <w:jc w:val="center"/>
+        </w:pPr>
+        <w:r>
+          <w:fldChar w:fldCharType="begin"/>
+        </w:r>
+        <w:r>
+          <w:instrText xml:space="preserve"> PAGE   \* MERGEFORMAT </w:instrText>
+        </w:r>
+        <w:r>
+          <w:fldChar w:fldCharType="separate"/>
+        </w:r>
+        <w:r>
+          <w:rPr>
+            <w:noProof/>
+          </w:rPr>
+          <w:t>2</w:t>
+        </w:r>
+        <w:r>
+          <w:rPr>
+            <w:noProof/>
+          </w:rPr>
+          <w:fldChar w:fldCharType="end"/>
+        </w:r>
+      </w:p>
+    </w:sdtContent>
+  </w:sdt>
+  <w:p>
+    <w:pPr>
+      <w:pStyle w:val="Footer"/>
+    </w:pPr>
+  </w:p>
+</w:ftr>
 </file>
 
 <file path=word/footnotes.xml><?xml version="1.0" encoding="utf-8"?>

</xml_diff>